<commit_message>
Added costings to manual
</commit_message>
<xml_diff>
--- a/docs/Range Therapy developer manual.docx
+++ b/docs/Range Therapy developer manual.docx
@@ -695,6 +695,11 @@
       </w:r>
     </w:p>
     <w:p>
+      <w:pPr>
+        <w:rPr>
+          <w:rStyle w:val="Hyperlink"/>
+        </w:rPr>
+      </w:pPr>
       <w:r>
         <w:t xml:space="preserve">Grafana is at </w:t>
       </w:r>
@@ -709,6 +714,11 @@
     </w:p>
     <w:p>
       <w:r>
+        <w:t>There are two dashboards – Range Therapy dashboard that shows battery voltages and events from the emulators and an Admin dashboard that allows a battery locations table to be updated to show user friendly locations on the main dashboard.</w:t>
+      </w:r>
+    </w:p>
+    <w:p>
+      <w:r>
         <w:t xml:space="preserve">Login </w:t>
       </w:r>
       <w:r>
@@ -732,29 +742,6 @@
       </w:r>
     </w:p>
     <w:p/>
-    <w:p>
-      <w:pPr>
-        <w:rPr>
-          <w:lang w:val="en-US"/>
-        </w:rPr>
-      </w:pPr>
-      <w:r>
-        <w:rPr>
-          <w:lang w:val="en-US"/>
-        </w:rPr>
-        <w:lastRenderedPageBreak/>
-        <w:t xml:space="preserve">Shortcut to dashboard </w:t>
-      </w:r>
-      <w:hyperlink r:id="rId12" w:history="1">
-        <w:r>
-          <w:rPr>
-            <w:rStyle w:val="Hyperlink"/>
-            <w:lang w:val="en-US"/>
-          </w:rPr>
-          <w:t>https://g-56ac810d1e.grafana-workspace.eu-west-1.amazonaws.com/goto/2TaRd5zNg?orgId=1</w:t>
-        </w:r>
-      </w:hyperlink>
-    </w:p>
     <w:p>
       <w:pPr>
         <w:pStyle w:val="Heading2"/>
@@ -940,7 +927,7 @@
                     <pic:cNvPicPr/>
                   </pic:nvPicPr>
                   <pic:blipFill>
-                    <a:blip r:embed="rId13"/>
+                    <a:blip r:embed="rId12"/>
                     <a:stretch>
                       <a:fillRect/>
                     </a:stretch>
@@ -1034,6 +1021,264 @@
         <w:t>emqx</w:t>
       </w:r>
       <w:proofErr w:type="spellEnd"/>
+    </w:p>
+    <w:p>
+      <w:pPr>
+        <w:pStyle w:val="Heading2"/>
+        <w:rPr>
+          <w:lang w:val="en-US"/>
+        </w:rPr>
+      </w:pPr>
+      <w:r>
+        <w:rPr>
+          <w:lang w:val="en-US"/>
+        </w:rPr>
+        <w:t>Costs</w:t>
+      </w:r>
+    </w:p>
+    <w:p>
+      <w:pPr>
+        <w:rPr>
+          <w:lang w:val="en-US"/>
+        </w:rPr>
+      </w:pPr>
+      <w:r>
+        <w:rPr>
+          <w:lang w:val="en-US"/>
+        </w:rPr>
+        <w:t>The EMQX broker is on their Dedicated Plan, because this supports unencrypted http messages from the battery emulators.</w:t>
+      </w:r>
+    </w:p>
+    <w:p>
+      <w:pPr>
+        <w:rPr>
+          <w:lang w:val="en-US"/>
+        </w:rPr>
+      </w:pPr>
+      <w:r>
+        <w:rPr>
+          <w:lang w:val="en-US"/>
+        </w:rPr>
+        <w:t xml:space="preserve">This costs $0.36 per </w:t>
+      </w:r>
+      <w:proofErr w:type="gramStart"/>
+      <w:r>
+        <w:rPr>
+          <w:lang w:val="en-US"/>
+        </w:rPr>
+        <w:t xml:space="preserve">hour </w:t>
+      </w:r>
+      <w:r>
+        <w:rPr>
+          <w:lang w:val="en-US"/>
+        </w:rPr>
+        <w:t xml:space="preserve"> (</w:t>
+      </w:r>
+      <w:proofErr w:type="gramEnd"/>
+      <w:r>
+        <w:rPr>
+          <w:lang w:val="en-US"/>
+        </w:rPr>
+        <w:t>about $260 per month) and allows for 1,000 simultaneous sessions and 1,000 transactions per second.</w:t>
+      </w:r>
+    </w:p>
+    <w:p>
+      <w:pPr>
+        <w:rPr>
+          <w:lang w:val="en-US"/>
+        </w:rPr>
+      </w:pPr>
+      <w:r>
+        <w:rPr>
+          <w:lang w:val="en-US"/>
+        </w:rPr>
+        <w:lastRenderedPageBreak/>
+        <w:t>AWS services</w:t>
+      </w:r>
+      <w:r>
+        <w:rPr>
+          <w:lang w:val="en-US"/>
+        </w:rPr>
+        <w:t xml:space="preserve"> are currently on the free tier which lasts for 12 months all prices after that are estimates.</w:t>
+      </w:r>
+    </w:p>
+    <w:p>
+      <w:pPr>
+        <w:rPr>
+          <w:lang w:val="en-US"/>
+        </w:rPr>
+      </w:pPr>
+      <w:r>
+        <w:rPr>
+          <w:lang w:val="en-US"/>
+        </w:rPr>
+        <w:t xml:space="preserve">Except for Grafana which is on a </w:t>
+      </w:r>
+      <w:proofErr w:type="gramStart"/>
+      <w:r>
+        <w:rPr>
+          <w:lang w:val="en-US"/>
+        </w:rPr>
+        <w:t>90 day</w:t>
+      </w:r>
+      <w:proofErr w:type="gramEnd"/>
+      <w:r>
+        <w:rPr>
+          <w:lang w:val="en-US"/>
+        </w:rPr>
+        <w:t xml:space="preserve"> free trial which started in the first week of September</w:t>
+      </w:r>
+    </w:p>
+    <w:p>
+      <w:pPr>
+        <w:rPr>
+          <w:lang w:val="en-US"/>
+        </w:rPr>
+      </w:pPr>
+      <w:r>
+        <w:rPr>
+          <w:lang w:val="en-US"/>
+        </w:rPr>
+        <w:t xml:space="preserve">EC2 to host the virtual PC for </w:t>
+      </w:r>
+      <w:proofErr w:type="spellStart"/>
+      <w:r>
+        <w:rPr>
+          <w:lang w:val="en-US"/>
+        </w:rPr>
+        <w:t>pgAdmin</w:t>
+      </w:r>
+      <w:proofErr w:type="spellEnd"/>
+      <w:r>
+        <w:rPr>
+          <w:lang w:val="en-US"/>
+        </w:rPr>
+        <w:t xml:space="preserve"> $2.12 per month</w:t>
+      </w:r>
+    </w:p>
+    <w:p>
+      <w:pPr>
+        <w:rPr>
+          <w:lang w:val="en-US"/>
+        </w:rPr>
+      </w:pPr>
+      <w:r>
+        <w:rPr>
+          <w:lang w:val="en-US"/>
+        </w:rPr>
+        <w:t xml:space="preserve">RDS for </w:t>
+      </w:r>
+      <w:proofErr w:type="spellStart"/>
+      <w:r>
+        <w:rPr>
+          <w:lang w:val="en-US"/>
+        </w:rPr>
+        <w:t>PostGres</w:t>
+      </w:r>
+      <w:proofErr w:type="spellEnd"/>
+      <w:r>
+        <w:rPr>
+          <w:lang w:val="en-US"/>
+        </w:rPr>
+        <w:t xml:space="preserve"> </w:t>
+      </w:r>
+      <w:r>
+        <w:rPr>
+          <w:lang w:val="en-US"/>
+        </w:rPr>
+        <w:t>on db.t4g.micro instance $12.41 per month</w:t>
+      </w:r>
+    </w:p>
+    <w:p>
+      <w:pPr>
+        <w:rPr>
+          <w:lang w:val="en-US"/>
+        </w:rPr>
+      </w:pPr>
+      <w:r>
+        <w:rPr>
+          <w:lang w:val="en-US"/>
+        </w:rPr>
+        <w:t>AWS managed Grafana is charged per active user per month</w:t>
+      </w:r>
+    </w:p>
+    <w:p>
+      <w:pPr>
+        <w:rPr>
+          <w:lang w:val="en-US"/>
+        </w:rPr>
+      </w:pPr>
+      <w:r>
+        <w:rPr>
+          <w:lang w:val="en-US"/>
+        </w:rPr>
+        <w:t>An “Active user” is any user that has logged in to an Amazon Managed Grafana workspace or made an API request at least once during a monthly billing cycle.</w:t>
+      </w:r>
+    </w:p>
+    <w:p>
+      <w:pPr>
+        <w:rPr>
+          <w:lang w:val="en-US"/>
+        </w:rPr>
+      </w:pPr>
+      <w:r>
+        <w:rPr>
+          <w:lang w:val="en-US"/>
+        </w:rPr>
+        <w:t>Admin and Editor users cost $9 each per month</w:t>
+      </w:r>
+      <w:r>
+        <w:rPr>
+          <w:lang w:val="en-US"/>
+        </w:rPr>
+        <w:t xml:space="preserve">. </w:t>
+      </w:r>
+    </w:p>
+    <w:p>
+      <w:pPr>
+        <w:rPr>
+          <w:lang w:val="en-US"/>
+        </w:rPr>
+      </w:pPr>
+      <w:r>
+        <w:rPr>
+          <w:lang w:val="en-US"/>
+        </w:rPr>
+        <w:t>Viewers cost $5 per month</w:t>
+      </w:r>
+    </w:p>
+    <w:p>
+      <w:pPr>
+        <w:rPr>
+          <w:lang w:val="en-US"/>
+        </w:rPr>
+      </w:pPr>
+      <w:r>
+        <w:rPr>
+          <w:lang w:val="en-US"/>
+        </w:rPr>
+        <w:t>Currently two admins, so $18 per month</w:t>
+      </w:r>
+    </w:p>
+    <w:p>
+      <w:pPr>
+        <w:rPr>
+          <w:lang w:val="en-US"/>
+        </w:rPr>
+      </w:pPr>
+      <w:r>
+        <w:rPr>
+          <w:lang w:val="en-US"/>
+        </w:rPr>
+        <w:t>Total estimate for AWS services is $32.53 per month</w:t>
+      </w:r>
+    </w:p>
+    <w:p>
+      <w:pPr>
+        <w:rPr>
+          <w:lang w:val="en-US"/>
+        </w:rPr>
+      </w:pPr>
     </w:p>
     <w:p>
       <w:pPr>
@@ -1990,6 +2235,18 @@
       <w:shd w:val="clear" w:color="auto" w:fill="E1DFDD"/>
     </w:rPr>
   </w:style>
+  <w:style w:type="character" w:styleId="FollowedHyperlink">
+    <w:name w:val="FollowedHyperlink"/>
+    <w:basedOn w:val="DefaultParagraphFont"/>
+    <w:uiPriority w:val="99"/>
+    <w:semiHidden/>
+    <w:unhideWhenUsed/>
+    <w:rsid w:val="00E96148"/>
+    <w:rPr>
+      <w:color w:val="96607D" w:themeColor="followedHyperlink"/>
+      <w:u w:val="single"/>
+    </w:rPr>
+  </w:style>
 </w:styles>
 </file>
 

</xml_diff>

<commit_message>
Another merge attempt for v8
</commit_message>
<xml_diff>
--- a/docs/Range Therapy developer manual.docx
+++ b/docs/Range Therapy developer manual.docx
@@ -157,6 +157,38 @@
         <w:rPr>
           <w:lang w:val="en-US"/>
         </w:rPr>
+        <w:t>Install Git and Git Desktop (optional)</w:t>
+      </w:r>
+    </w:p>
+    <w:p>
+      <w:pPr>
+        <w:rPr>
+          <w:lang w:val="en-US"/>
+        </w:rPr>
+      </w:pPr>
+      <w:r>
+        <w:rPr>
+          <w:lang w:val="en-US"/>
+        </w:rPr>
+        <w:t>Install python</w:t>
+      </w:r>
+      <w:r>
+        <w:rPr>
+          <w:lang w:val="en-US"/>
+        </w:rPr>
+        <w:t xml:space="preserve"> 3</w:t>
+      </w:r>
+    </w:p>
+    <w:p>
+      <w:pPr>
+        <w:rPr>
+          <w:lang w:val="en-US"/>
+        </w:rPr>
+      </w:pPr>
+      <w:r>
+        <w:rPr>
+          <w:lang w:val="en-US"/>
+        </w:rPr>
         <w:t xml:space="preserve">Clone repository from </w:t>
       </w:r>
       <w:proofErr w:type="spellStart"/>
@@ -335,60 +367,55 @@
         <w:rPr>
           <w:lang w:val="en-US"/>
         </w:rPr>
+        <w:t>+/events for events</w:t>
+      </w:r>
+    </w:p>
+    <w:p>
+      <w:pPr>
+        <w:rPr>
+          <w:lang w:val="en-US"/>
+        </w:rPr>
+      </w:pPr>
+      <w:proofErr w:type="spellStart"/>
+      <w:r>
+        <w:rPr>
+          <w:lang w:val="en-US"/>
+        </w:rPr>
+        <w:t>rangetherapy</w:t>
+      </w:r>
+      <w:proofErr w:type="spellEnd"/>
+      <w:r>
+        <w:rPr>
+          <w:lang w:val="en-US"/>
+        </w:rPr>
+        <w:t>/sensor/</w:t>
+      </w:r>
+      <w:r>
+        <w:rPr>
+          <w:lang w:val="en-US"/>
+        </w:rPr>
         <w:t>+/</w:t>
       </w:r>
-      <w:r>
-        <w:rPr>
-          <w:lang w:val="en-US"/>
-        </w:rPr>
-        <w:t>events for events</w:t>
-      </w:r>
-    </w:p>
-    <w:p>
-      <w:pPr>
-        <w:rPr>
-          <w:lang w:val="en-US"/>
-        </w:rPr>
-      </w:pPr>
       <w:proofErr w:type="spellStart"/>
       <w:r>
         <w:rPr>
           <w:lang w:val="en-US"/>
         </w:rPr>
-        <w:t>rangetherapy</w:t>
+        <w:t>spec_data</w:t>
       </w:r>
       <w:proofErr w:type="spellEnd"/>
-      <w:r>
-        <w:rPr>
-          <w:lang w:val="en-US"/>
-        </w:rPr>
-        <w:t>/sensor/</w:t>
-      </w:r>
-      <w:r>
-        <w:rPr>
-          <w:lang w:val="en-US"/>
-        </w:rPr>
-        <w:t>+/</w:t>
-      </w:r>
-      <w:proofErr w:type="spellStart"/>
-      <w:r>
-        <w:rPr>
-          <w:lang w:val="en-US"/>
-        </w:rPr>
-        <w:t>spec_data</w:t>
-      </w:r>
-      <w:proofErr w:type="spellEnd"/>
-    </w:p>
-    <w:p>
-      <w:pPr>
-        <w:rPr>
-          <w:lang w:val="en-US"/>
-        </w:rPr>
-      </w:pPr>
-      <w:r>
-        <w:rPr>
-          <w:lang w:val="en-US"/>
-        </w:rPr>
+    </w:p>
+    <w:p>
+      <w:pPr>
+        <w:rPr>
+          <w:lang w:val="en-US"/>
+        </w:rPr>
+      </w:pPr>
+      <w:r>
+        <w:rPr>
+          <w:lang w:val="en-US"/>
+        </w:rPr>
+        <w:lastRenderedPageBreak/>
         <w:t>The +</w:t>
       </w:r>
       <w:r>
@@ -436,7 +463,6 @@
         <w:rPr>
           <w:lang w:val="en-US"/>
         </w:rPr>
-        <w:lastRenderedPageBreak/>
         <w:t>EMQX platform</w:t>
       </w:r>
     </w:p>
@@ -450,6 +476,34 @@
         <w:rPr>
           <w:lang w:val="en-US"/>
         </w:rPr>
+        <w:t xml:space="preserve">Login using </w:t>
+      </w:r>
+      <w:hyperlink r:id="rId7" w:history="1">
+        <w:r>
+          <w:rPr>
+            <w:rStyle w:val="Hyperlink"/>
+            <w:lang w:val="en-US"/>
+          </w:rPr>
+          <w:t>https://accounts.emqx.com/signin</w:t>
+        </w:r>
+      </w:hyperlink>
+      <w:r>
+        <w:rPr>
+          <w:lang w:val="en-US"/>
+        </w:rPr>
+        <w:t xml:space="preserve"> </w:t>
+      </w:r>
+    </w:p>
+    <w:p>
+      <w:pPr>
+        <w:rPr>
+          <w:lang w:val="en-US"/>
+        </w:rPr>
+      </w:pPr>
+      <w:r>
+        <w:rPr>
+          <w:lang w:val="en-US"/>
+        </w:rPr>
         <w:t xml:space="preserve">One deployment at </w:t>
       </w:r>
       <w:r>
@@ -484,7 +538,7 @@
           <w:lang w:val="en-US"/>
         </w:rPr>
       </w:pPr>
-      <w:hyperlink r:id="rId7" w:history="1">
+      <w:hyperlink r:id="rId8" w:history="1">
         <w:r>
           <w:rPr>
             <w:rStyle w:val="Hyperlink"/>
@@ -506,7 +560,7 @@
           <w:lang w:val="en-US"/>
         </w:rPr>
       </w:pPr>
-      <w:hyperlink r:id="rId8" w:history="1">
+      <w:hyperlink r:id="rId9" w:history="1">
         <w:r>
           <w:rPr>
             <w:rStyle w:val="Hyperlink"/>
@@ -542,7 +596,7 @@
           <w:lang w:val="en-US"/>
         </w:rPr>
       </w:pPr>
-      <w:hyperlink r:id="rId9" w:history="1">
+      <w:hyperlink r:id="rId10" w:history="1">
         <w:r>
           <w:rPr>
             <w:rStyle w:val="Hyperlink"/>
@@ -644,7 +698,7 @@
       <w:r>
         <w:t xml:space="preserve">Grafana is at </w:t>
       </w:r>
-      <w:hyperlink r:id="rId10" w:history="1">
+      <w:hyperlink r:id="rId11" w:history="1">
         <w:r>
           <w:rPr>
             <w:rStyle w:val="Hyperlink"/>
@@ -655,7 +709,13 @@
     </w:p>
     <w:p>
       <w:r>
-        <w:t>Login is restricted to specified IP addresses – document how to add an address</w:t>
+        <w:t xml:space="preserve">Login </w:t>
+      </w:r>
+      <w:r>
+        <w:t xml:space="preserve">to EC2 </w:t>
+      </w:r>
+      <w:r>
+        <w:t>is restricted to specified IP addresses – document how to add an address</w:t>
       </w:r>
     </w:p>
     <w:p>
@@ -682,14 +742,305 @@
         <w:rPr>
           <w:lang w:val="en-US"/>
         </w:rPr>
+        <w:lastRenderedPageBreak/>
         <w:t xml:space="preserve">Shortcut to dashboard </w:t>
       </w:r>
-      <w:r>
-        <w:rPr>
-          <w:lang w:val="en-US"/>
-        </w:rPr>
-        <w:t>https://g-56ac810d1e.grafana-workspace.eu-west-1.amazonaws.com/goto/2TaRd5zNg?orgId=1</w:t>
-      </w:r>
+      <w:hyperlink r:id="rId12" w:history="1">
+        <w:r>
+          <w:rPr>
+            <w:rStyle w:val="Hyperlink"/>
+            <w:lang w:val="en-US"/>
+          </w:rPr>
+          <w:t>https://g-56ac810d1e.grafana-workspace.eu-west-1.amazonaws.com/goto/2TaRd5zNg?orgId=1</w:t>
+        </w:r>
+      </w:hyperlink>
+    </w:p>
+    <w:p>
+      <w:pPr>
+        <w:pStyle w:val="Heading2"/>
+        <w:rPr>
+          <w:lang w:val="en-US"/>
+        </w:rPr>
+      </w:pPr>
+      <w:r>
+        <w:rPr>
+          <w:lang w:val="en-US"/>
+        </w:rPr>
+        <w:t>Compiling the software</w:t>
+      </w:r>
+    </w:p>
+    <w:p>
+      <w:pPr>
+        <w:rPr>
+          <w:lang w:val="en-US"/>
+        </w:rPr>
+      </w:pPr>
+      <w:r>
+        <w:rPr>
+          <w:lang w:val="en-US"/>
+        </w:rPr>
+        <w:t xml:space="preserve">In usersettings.cpp, set the username and password for the </w:t>
+      </w:r>
+      <w:proofErr w:type="spellStart"/>
+      <w:r>
+        <w:rPr>
+          <w:lang w:val="en-US"/>
+        </w:rPr>
+        <w:t>mqtt</w:t>
+      </w:r>
+      <w:proofErr w:type="spellEnd"/>
+      <w:r>
+        <w:rPr>
+          <w:lang w:val="en-US"/>
+        </w:rPr>
+        <w:t xml:space="preserve"> user</w:t>
+      </w:r>
+    </w:p>
+    <w:p>
+      <w:pPr>
+        <w:rPr>
+          <w:lang w:val="en-US"/>
+        </w:rPr>
+      </w:pPr>
+      <w:r>
+        <w:rPr>
+          <w:lang w:val="en-US"/>
+        </w:rPr>
+        <w:t xml:space="preserve">const char* </w:t>
+      </w:r>
+      <w:proofErr w:type="spellStart"/>
+      <w:r>
+        <w:rPr>
+          <w:lang w:val="en-US"/>
+        </w:rPr>
+        <w:t>mqtt_user</w:t>
+      </w:r>
+      <w:proofErr w:type="spellEnd"/>
+      <w:r>
+        <w:rPr>
+          <w:lang w:val="en-US"/>
+        </w:rPr>
+        <w:t xml:space="preserve"> = "</w:t>
+      </w:r>
+      <w:proofErr w:type="spellStart"/>
+      <w:r>
+        <w:rPr>
+          <w:lang w:val="en-US"/>
+        </w:rPr>
+        <w:t>RangeTherapy</w:t>
+      </w:r>
+      <w:proofErr w:type="spellEnd"/>
+      <w:proofErr w:type="gramStart"/>
+      <w:r>
+        <w:rPr>
+          <w:lang w:val="en-US"/>
+        </w:rPr>
+        <w:t>";</w:t>
+      </w:r>
+      <w:proofErr w:type="gramEnd"/>
+    </w:p>
+    <w:p>
+      <w:pPr>
+        <w:rPr>
+          <w:lang w:val="en-US"/>
+        </w:rPr>
+      </w:pPr>
+      <w:r>
+        <w:rPr>
+          <w:lang w:val="en-US"/>
+        </w:rPr>
+        <w:t xml:space="preserve">const char* </w:t>
+      </w:r>
+      <w:proofErr w:type="spellStart"/>
+      <w:r>
+        <w:rPr>
+          <w:lang w:val="en-US"/>
+        </w:rPr>
+        <w:t>mqtt_password</w:t>
+      </w:r>
+      <w:proofErr w:type="spellEnd"/>
+      <w:r>
+        <w:rPr>
+          <w:lang w:val="en-US"/>
+        </w:rPr>
+        <w:t xml:space="preserve"> = </w:t>
+      </w:r>
+      <w:r>
+        <w:rPr>
+          <w:lang w:val="en-US"/>
+        </w:rPr>
+        <w:t xml:space="preserve">look in </w:t>
+      </w:r>
+      <w:proofErr w:type="spellStart"/>
+      <w:r>
+        <w:rPr>
+          <w:lang w:val="en-US"/>
+        </w:rPr>
+        <w:t>lastpass</w:t>
+      </w:r>
+      <w:proofErr w:type="spellEnd"/>
+    </w:p>
+    <w:p>
+      <w:pPr>
+        <w:rPr>
+          <w:lang w:val="en-US"/>
+        </w:rPr>
+      </w:pPr>
+      <w:r>
+        <w:rPr>
+          <w:lang w:val="en-US"/>
+        </w:rPr>
+        <w:t xml:space="preserve">also set the battery used and remove </w:t>
+      </w:r>
+      <w:proofErr w:type="spellStart"/>
+      <w:r>
+        <w:rPr>
+          <w:lang w:val="en-US"/>
+        </w:rPr>
+        <w:t>Test_fake_battery</w:t>
+      </w:r>
+      <w:proofErr w:type="spellEnd"/>
+    </w:p>
+    <w:p>
+      <w:pPr>
+        <w:rPr>
+          <w:lang w:val="en-US"/>
+        </w:rPr>
+      </w:pPr>
+      <w:r>
+        <w:rPr>
+          <w:lang w:val="en-US"/>
+        </w:rPr>
+        <w:t>Build using the Build option in the Platform.io extension (alien icon)</w:t>
+      </w:r>
+    </w:p>
+    <w:p>
+      <w:pPr>
+        <w:rPr>
+          <w:lang w:val="en-US"/>
+        </w:rPr>
+      </w:pPr>
+      <w:r>
+        <w:rPr>
+          <w:noProof/>
+        </w:rPr>
+        <w:drawing>
+          <wp:inline distT="0" distB="0" distL="0" distR="0" wp14:anchorId="21497D47" wp14:editId="1291708F">
+            <wp:extent cx="2542857" cy="3171429"/>
+            <wp:effectExtent l="0" t="0" r="0" b="0"/>
+            <wp:docPr id="922157407" name="Picture 1" descr="A screenshot of a computer&#10;&#10;Description automatically generated"/>
+            <wp:cNvGraphicFramePr>
+              <a:graphicFrameLocks xmlns:a="http://schemas.openxmlformats.org/drawingml/2006/main" noChangeAspect="1"/>
+            </wp:cNvGraphicFramePr>
+            <a:graphic xmlns:a="http://schemas.openxmlformats.org/drawingml/2006/main">
+              <a:graphicData uri="http://schemas.openxmlformats.org/drawingml/2006/picture">
+                <pic:pic xmlns:pic="http://schemas.openxmlformats.org/drawingml/2006/picture">
+                  <pic:nvPicPr>
+                    <pic:cNvPr id="922157407" name="Picture 1" descr="A screenshot of a computer&#10;&#10;Description automatically generated"/>
+                    <pic:cNvPicPr/>
+                  </pic:nvPicPr>
+                  <pic:blipFill>
+                    <a:blip r:embed="rId13"/>
+                    <a:stretch>
+                      <a:fillRect/>
+                    </a:stretch>
+                  </pic:blipFill>
+                  <pic:spPr>
+                    <a:xfrm>
+                      <a:off x="0" y="0"/>
+                      <a:ext cx="2542857" cy="3171429"/>
+                    </a:xfrm>
+                    <a:prstGeom prst="rect">
+                      <a:avLst/>
+                    </a:prstGeom>
+                  </pic:spPr>
+                </pic:pic>
+              </a:graphicData>
+            </a:graphic>
+          </wp:inline>
+        </w:drawing>
+      </w:r>
+    </w:p>
+    <w:p>
+      <w:pPr>
+        <w:rPr>
+          <w:lang w:val="en-US"/>
+        </w:rPr>
+      </w:pPr>
+      <w:r>
+        <w:rPr>
+          <w:lang w:val="en-US"/>
+        </w:rPr>
+        <w:t>Send to the board using the Upload option.</w:t>
+      </w:r>
+    </w:p>
+    <w:p>
+      <w:pPr>
+        <w:rPr>
+          <w:lang w:val="en-US"/>
+        </w:rPr>
+      </w:pPr>
+      <w:r>
+        <w:rPr>
+          <w:lang w:val="en-US"/>
+        </w:rPr>
+        <w:t>When the board is connected to the USB port, Monitor allows you to see the debug messages</w:t>
+      </w:r>
+    </w:p>
+    <w:p>
+      <w:pPr>
+        <w:rPr>
+          <w:lang w:val="en-US"/>
+        </w:rPr>
+      </w:pPr>
+      <w:r>
+        <w:rPr>
+          <w:lang w:val="en-US"/>
+        </w:rPr>
+        <w:t xml:space="preserve">Once the board is running, connect to the Battery Emulator </w:t>
+      </w:r>
+      <w:proofErr w:type="spellStart"/>
+      <w:r>
+        <w:rPr>
+          <w:lang w:val="en-US"/>
+        </w:rPr>
+        <w:t>wifi</w:t>
+      </w:r>
+      <w:proofErr w:type="spellEnd"/>
+      <w:r>
+        <w:rPr>
+          <w:lang w:val="en-US"/>
+        </w:rPr>
+        <w:t>, go to 192.168.4.1 and set the SSID and password for the host network.</w:t>
+      </w:r>
+    </w:p>
+    <w:p>
+      <w:pPr>
+        <w:rPr>
+          <w:lang w:val="en-US"/>
+        </w:rPr>
+      </w:pPr>
+      <w:r>
+        <w:rPr>
+          <w:lang w:val="en-US"/>
+        </w:rPr>
+        <w:t xml:space="preserve">Data should immediately start flowing to </w:t>
+      </w:r>
+      <w:proofErr w:type="spellStart"/>
+      <w:r>
+        <w:rPr>
+          <w:lang w:val="en-US"/>
+        </w:rPr>
+        <w:t>emqx</w:t>
+      </w:r>
+      <w:proofErr w:type="spellEnd"/>
+    </w:p>
+    <w:p>
+      <w:pPr>
+        <w:rPr>
+          <w:lang w:val="en-US"/>
+        </w:rPr>
+      </w:pPr>
     </w:p>
     <w:sectPr>
       <w:pgSz w:w="11906" w:h="16838"/>
@@ -1303,6 +1654,7 @@
   <w:style w:type="character" w:default="1" w:styleId="DefaultParagraphFont">
     <w:name w:val="Default Paragraph Font"/>
     <w:uiPriority w:val="1"/>
+    <w:semiHidden/>
     <w:unhideWhenUsed/>
   </w:style>
   <w:style w:type="table" w:default="1" w:styleId="TableNormal">

</xml_diff>